<commit_message>
Move private.h and tzfile.h so they are included in the repository.
</commit_message>
<xml_diff>
--- a/Documents/Moving Ultimate Datetime to GitHub.docx
+++ b/Documents/Moving Ultimate Datetime to GitHub.docx
@@ -213,6 +213,210 @@
       </w:r>
       <w:r>
         <w:t>Julia Integration directories and Documents directories under the Ultimate Datetime Datatype \ Ultimate Datetime directory, thereby putting it in the same folder as the solution.  This is the same issue as in point 1.</w:t>
+      </w:r>
+      <w:r>
+        <w:t xml:space="preserve">  When this was done, </w:t>
+      </w:r>
+      <w:proofErr w:type="gramStart"/>
+      <w:r>
+        <w:t>all of</w:t>
+      </w:r>
+      <w:proofErr w:type="gramEnd"/>
+      <w:r>
+        <w:t xml:space="preserve"> the files became part of the repository.</w:t>
+      </w:r>
+    </w:p>
+    <w:p>
+      <w:pPr>
+        <w:pStyle w:val="ListParagraph"/>
+        <w:numPr>
+          <w:ilvl w:val="0"/>
+          <w:numId w:val="1"/>
+        </w:numPr>
+      </w:pPr>
+      <w:r>
+        <w:t xml:space="preserve">The repository on </w:t>
+      </w:r>
+      <w:proofErr w:type="spellStart"/>
+      <w:r>
+        <w:t>github</w:t>
+      </w:r>
+      <w:proofErr w:type="spellEnd"/>
+      <w:r>
+        <w:t xml:space="preserve"> was created from the laptop.  To instantiate the repository on the </w:t>
+      </w:r>
+      <w:proofErr w:type="spellStart"/>
+      <w:r>
+        <w:t>rackstation</w:t>
+      </w:r>
+      <w:proofErr w:type="spellEnd"/>
+      <w:r>
+        <w:t xml:space="preserve"> for use by the desktop, need to clone the repository.  To accomplish this:</w:t>
+      </w:r>
+    </w:p>
+    <w:p>
+      <w:pPr>
+        <w:pStyle w:val="ListParagraph"/>
+        <w:numPr>
+          <w:ilvl w:val="1"/>
+          <w:numId w:val="1"/>
+        </w:numPr>
+      </w:pPr>
+      <w:r>
+        <w:t xml:space="preserve">Install </w:t>
+      </w:r>
+      <w:proofErr w:type="spellStart"/>
+      <w:r>
+        <w:t>github</w:t>
+      </w:r>
+      <w:proofErr w:type="spellEnd"/>
+      <w:r>
+        <w:t xml:space="preserve"> extension for Visual Studio</w:t>
+      </w:r>
+    </w:p>
+    <w:p>
+      <w:pPr>
+        <w:pStyle w:val="ListParagraph"/>
+        <w:numPr>
+          <w:ilvl w:val="1"/>
+          <w:numId w:val="1"/>
+        </w:numPr>
+      </w:pPr>
+      <w:r>
+        <w:t xml:space="preserve">Run Visual Studio.  From Team Explorer, connect to </w:t>
+      </w:r>
+      <w:proofErr w:type="spellStart"/>
+      <w:r>
+        <w:t>github</w:t>
+      </w:r>
+      <w:proofErr w:type="spellEnd"/>
+    </w:p>
+    <w:p>
+      <w:pPr>
+        <w:pStyle w:val="ListParagraph"/>
+        <w:numPr>
+          <w:ilvl w:val="1"/>
+          <w:numId w:val="1"/>
+        </w:numPr>
+      </w:pPr>
+      <w:r>
+        <w:t>Under the Ultimate Datetime Datatype folder, create an Ultimate Datetime git directory.</w:t>
+      </w:r>
+    </w:p>
+    <w:p>
+      <w:pPr>
+        <w:pStyle w:val="ListParagraph"/>
+        <w:numPr>
+          <w:ilvl w:val="1"/>
+          <w:numId w:val="1"/>
+        </w:numPr>
+      </w:pPr>
+      <w:r>
+        <w:t>From Team Explorer, elect to clone the repository.  Select the Ultimate Datetime repository.  For the local folder, select Ultimate Datetime git.</w:t>
+      </w:r>
+    </w:p>
+    <w:p>
+      <w:pPr>
+        <w:pStyle w:val="ListParagraph"/>
+        <w:numPr>
+          <w:ilvl w:val="1"/>
+          <w:numId w:val="1"/>
+        </w:numPr>
+      </w:pPr>
+      <w:r>
+        <w:t xml:space="preserve">A new folder, Ultimate Datetime git/Ultimate Datetime is created with </w:t>
+      </w:r>
+      <w:proofErr w:type="gramStart"/>
+      <w:r>
+        <w:t>all of</w:t>
+      </w:r>
+      <w:proofErr w:type="gramEnd"/>
+      <w:r>
+        <w:t xml:space="preserve"> the directories.</w:t>
+      </w:r>
+    </w:p>
+    <w:p>
+      <w:pPr>
+        <w:pStyle w:val="ListParagraph"/>
+        <w:numPr>
+          <w:ilvl w:val="1"/>
+          <w:numId w:val="1"/>
+        </w:numPr>
+      </w:pPr>
+      <w:r>
+        <w:t>The solution appears in Team Explorer.  Double click to open the solution.</w:t>
+      </w:r>
+    </w:p>
+    <w:p>
+      <w:pPr>
+        <w:pStyle w:val="ListParagraph"/>
+        <w:numPr>
+          <w:ilvl w:val="0"/>
+          <w:numId w:val="1"/>
+        </w:numPr>
+      </w:pPr>
+      <w:r>
+        <w:t>Solution opens.  Attempt to Rebuild the solution.</w:t>
+      </w:r>
+    </w:p>
+    <w:p>
+      <w:pPr>
+        <w:pStyle w:val="ListParagraph"/>
+        <w:numPr>
+          <w:ilvl w:val="1"/>
+          <w:numId w:val="1"/>
+        </w:numPr>
+      </w:pPr>
+      <w:r>
+        <w:lastRenderedPageBreak/>
+        <w:t xml:space="preserve">Rebuild fails because include files required to build TZ </w:t>
+      </w:r>
+      <w:proofErr w:type="spellStart"/>
+      <w:r>
+        <w:t>Localtime</w:t>
+      </w:r>
+      <w:proofErr w:type="spellEnd"/>
+      <w:r>
+        <w:t xml:space="preserve">, which are contained in the </w:t>
+      </w:r>
+      <w:proofErr w:type="spellStart"/>
+      <w:r>
+        <w:t>TZDatabase</w:t>
+      </w:r>
+      <w:proofErr w:type="spellEnd"/>
+      <w:r>
+        <w:t xml:space="preserve"> directory cannot be found</w:t>
+      </w:r>
+      <w:r>
+        <w:t>.</w:t>
+      </w:r>
+    </w:p>
+    <w:p>
+      <w:pPr>
+        <w:pStyle w:val="ListParagraph"/>
+        <w:numPr>
+          <w:ilvl w:val="1"/>
+          <w:numId w:val="1"/>
+        </w:numPr>
+      </w:pPr>
+      <w:r>
+        <w:t xml:space="preserve">In the Ultimate Datetime Git folder, create a TZ Database directory, then create a TZ Database subdirectory.  Copy </w:t>
+      </w:r>
+      <w:proofErr w:type="spellStart"/>
+      <w:r>
+        <w:t>private.h</w:t>
+      </w:r>
+      <w:proofErr w:type="spellEnd"/>
+      <w:r>
+        <w:t xml:space="preserve"> and </w:t>
+      </w:r>
+      <w:proofErr w:type="spellStart"/>
+      <w:r>
+        <w:t>tzfile.h</w:t>
+      </w:r>
+      <w:proofErr w:type="spellEnd"/>
+      <w:r>
+        <w:t xml:space="preserve"> into this subdirectory.  Build succeeds and tests run with no errors.</w:t>
       </w:r>
       <w:bookmarkStart w:id="0" w:name="_GoBack"/>
       <w:bookmarkEnd w:id="0"/>
@@ -245,7 +449,7 @@
         <w:rFonts w:hint="default"/>
       </w:rPr>
     </w:lvl>
-    <w:lvl w:ilvl="1" w:tplc="04090019" w:tentative="1">
+    <w:lvl w:ilvl="1" w:tplc="04090019">
       <w:start w:val="1"/>
       <w:numFmt w:val="lowerLetter"/>
       <w:lvlText w:val="%2."/>

</xml_diff>

<commit_message>
Document private.h and tzfile.h moves.
</commit_message>
<xml_diff>
--- a/Documents/Moving Ultimate Datetime to GitHub.docx
+++ b/Documents/Moving Ultimate Datetime to GitHub.docx
@@ -324,7 +324,13 @@
         </w:numPr>
       </w:pPr>
       <w:r>
-        <w:t xml:space="preserve">A new folder, Ultimate Datetime git/Ultimate Datetime is created with </w:t>
+        <w:t>A new folder, Ultimate Datetime git/Ultimate</w:t>
+      </w:r>
+      <w:r>
+        <w:t>-</w:t>
+      </w:r>
+      <w:r>
+        <w:t xml:space="preserve">Datetime is created with </w:t>
       </w:r>
       <w:proofErr w:type="gramStart"/>
       <w:r>
@@ -416,7 +422,79 @@
       </w:r>
       <w:proofErr w:type="spellEnd"/>
       <w:r>
-        <w:t xml:space="preserve"> into this subdirectory.  Build succeeds and tests run with no errors.</w:t>
+        <w:t xml:space="preserve"> into this subdirectory.  Build </w:t>
+      </w:r>
+      <w:proofErr w:type="gramStart"/>
+      <w:r>
+        <w:t>succeeds</w:t>
+      </w:r>
+      <w:proofErr w:type="gramEnd"/>
+      <w:r>
+        <w:t xml:space="preserve"> and tests run with no errors.</w:t>
+      </w:r>
+    </w:p>
+    <w:p>
+      <w:pPr>
+        <w:pStyle w:val="ListParagraph"/>
+        <w:numPr>
+          <w:ilvl w:val="1"/>
+          <w:numId w:val="1"/>
+        </w:numPr>
+      </w:pPr>
+      <w:r>
+        <w:t>While the above works, since the new directories are not under the Ultimate-Datetime directory, they are not included in the repository.</w:t>
+      </w:r>
+    </w:p>
+    <w:p>
+      <w:pPr>
+        <w:pStyle w:val="ListParagraph"/>
+        <w:numPr>
+          <w:ilvl w:val="1"/>
+          <w:numId w:val="1"/>
+        </w:numPr>
+      </w:pPr>
+      <w:r>
+        <w:t xml:space="preserve">Move the two header files to the Ultimate Datetime directory (where the </w:t>
+      </w:r>
+      <w:proofErr w:type="spellStart"/>
+      <w:r>
+        <w:t>main.c</w:t>
+      </w:r>
+      <w:proofErr w:type="spellEnd"/>
+      <w:r>
+        <w:t xml:space="preserve"> test file is located).  Change the TZ </w:t>
+      </w:r>
+      <w:proofErr w:type="spellStart"/>
+      <w:r>
+        <w:t>Localtime</w:t>
+      </w:r>
+      <w:proofErr w:type="spellEnd"/>
+      <w:r>
+        <w:t xml:space="preserve"> </w:t>
+      </w:r>
+      <w:proofErr w:type="spellStart"/>
+      <w:r>
+        <w:t>asctime.c</w:t>
+      </w:r>
+      <w:proofErr w:type="spellEnd"/>
+      <w:r>
+        <w:t xml:space="preserve"> and </w:t>
+      </w:r>
+      <w:proofErr w:type="spellStart"/>
+      <w:r>
+        <w:t>localtime.c</w:t>
+      </w:r>
+      <w:proofErr w:type="spellEnd"/>
+      <w:r>
+        <w:t xml:space="preserve"> references to point to that directory, as well as the </w:t>
+      </w:r>
+      <w:proofErr w:type="spellStart"/>
+      <w:r>
+        <w:t>main.c</w:t>
+      </w:r>
+      <w:proofErr w:type="spellEnd"/>
+      <w:r>
+        <w:t xml:space="preserve"> reference.</w:t>
       </w:r>
       <w:bookmarkStart w:id="0" w:name="_GoBack"/>
       <w:bookmarkEnd w:id="0"/>

</xml_diff>